<commit_message>
add unix reference card
</commit_message>
<xml_diff>
--- a/Recent updating to the Workshop and preparation for accessing the HPC.docx
+++ b/Recent updating to the Workshop and preparation for accessing the HPC.docx
@@ -542,7 +542,7 @@
           <w:sz w:val="24"/>
           <w:szCs w:val="24"/>
         </w:rPr>
-        <w:t xml:space="preserve">Thanks to the great efforts of the instructors, we have almost got all materials ready and uploaded to my </w:t>
+        <w:t xml:space="preserve">Thanks to the great efforts of the instructors, we have got all materials ready and uploaded to my </w:t>
       </w:r>
       <w:proofErr w:type="spellStart"/>
       <w:r>
@@ -2253,7 +2253,6 @@
           <w:sz w:val="24"/>
           <w:szCs w:val="24"/>
         </w:rPr>
-        <w:lastRenderedPageBreak/>
         <w:t>if</w:t>
       </w:r>
       <w:proofErr w:type="gramEnd"/>
@@ -4477,18 +4476,28 @@
         <w:r>
           <w:rPr>
             <w:rStyle w:val="Hyperlink"/>
-            <w:u w:val="none"/>
           </w:rPr>
-          <w:t>https://wiki.filezilla-project.org/Client_Installation.</w:t>
+          <w:t>https://wiki.file</w:t>
+        </w:r>
+        <w:r>
+          <w:rPr>
+            <w:rStyle w:val="Hyperlink"/>
+          </w:rPr>
+          <w:t>z</w:t>
+        </w:r>
+        <w:r>
+          <w:rPr>
+            <w:rStyle w:val="Hyperlink"/>
+          </w:rPr>
+          <w:t>illa-project.org/Client_Installation</w:t>
         </w:r>
         <w:r>
           <w:rPr>
             <w:rStyle w:val="Hyperlink"/>
             <w:noProof/>
-            <w:u w:val="none"/>
           </w:rPr>
           <w:drawing>
-            <wp:inline distT="0" distB="0" distL="0" distR="0" wp14:anchorId="58ECF27A" wp14:editId="151F1FDE">
+            <wp:inline distT="0" distB="0" distL="0" distR="0" wp14:anchorId="697ACC23" wp14:editId="26F64D48">
               <wp:extent cx="2579370" cy="966470"/>
               <wp:effectExtent l="0" t="0" r="0" b="5080"/>
               <wp:docPr id="1" name="Picture 1"/>
@@ -4538,6 +4547,74 @@
         </w:r>
       </w:hyperlink>
     </w:p>
+    <w:p/>
+    <w:p>
+      <w:r>
+        <w:t xml:space="preserve">Set up the </w:t>
+      </w:r>
+      <w:proofErr w:type="spellStart"/>
+      <w:r>
+        <w:t>FileZilla</w:t>
+      </w:r>
+      <w:proofErr w:type="spellEnd"/>
+    </w:p>
+    <w:p>
+      <w:r>
+        <w:rPr>
+          <w:noProof/>
+        </w:rPr>
+        <w:lastRenderedPageBreak/>
+        <w:drawing>
+          <wp:inline distT="0" distB="0" distL="0" distR="0">
+            <wp:extent cx="5477510" cy="3761105"/>
+            <wp:effectExtent l="0" t="0" r="8890" b="0"/>
+            <wp:docPr id="11" name="Picture 11"/>
+            <wp:cNvGraphicFramePr>
+              <a:graphicFrameLocks xmlns:a="http://schemas.openxmlformats.org/drawingml/2006/main" noChangeAspect="1"/>
+            </wp:cNvGraphicFramePr>
+            <a:graphic xmlns:a="http://schemas.openxmlformats.org/drawingml/2006/main">
+              <a:graphicData uri="http://schemas.openxmlformats.org/drawingml/2006/picture">
+                <pic:pic xmlns:pic="http://schemas.openxmlformats.org/drawingml/2006/picture">
+                  <pic:nvPicPr>
+                    <pic:cNvPr id="0" name="Picture 1"/>
+                    <pic:cNvPicPr>
+                      <a:picLocks noChangeAspect="1" noChangeArrowheads="1"/>
+                    </pic:cNvPicPr>
+                  </pic:nvPicPr>
+                  <pic:blipFill>
+                    <a:blip r:embed="rId24">
+                      <a:extLst>
+                        <a:ext uri="{28A0092B-C50C-407E-A947-70E740481C1C}">
+                          <a14:useLocalDpi xmlns:a14="http://schemas.microsoft.com/office/drawing/2010/main" val="0"/>
+                        </a:ext>
+                      </a:extLst>
+                    </a:blip>
+                    <a:srcRect/>
+                    <a:stretch>
+                      <a:fillRect/>
+                    </a:stretch>
+                  </pic:blipFill>
+                  <pic:spPr bwMode="auto">
+                    <a:xfrm>
+                      <a:off x="0" y="0"/>
+                      <a:ext cx="5477510" cy="3761105"/>
+                    </a:xfrm>
+                    <a:prstGeom prst="rect">
+                      <a:avLst/>
+                    </a:prstGeom>
+                    <a:noFill/>
+                    <a:ln>
+                      <a:noFill/>
+                    </a:ln>
+                  </pic:spPr>
+                </pic:pic>
+              </a:graphicData>
+            </a:graphic>
+          </wp:inline>
+        </w:drawing>
+      </w:r>
+    </w:p>
+    <w:p/>
     <w:p>
       <w:pPr>
         <w:pStyle w:val="Heading2"/>
@@ -4562,7 +4639,6 @@
           <w:sz w:val="24"/>
           <w:szCs w:val="24"/>
         </w:rPr>
-        <w:lastRenderedPageBreak/>
         <w:t>Secure Shell Client</w:t>
       </w:r>
       <w:r>
@@ -4620,7 +4696,7 @@
         </w:rPr>
         <w:t xml:space="preserve">Please download and install and install SSH by following the direction here: </w:t>
       </w:r>
-      <w:hyperlink r:id="rId24" w:history="1">
+      <w:hyperlink r:id="rId25" w:history="1">
         <w:r>
           <w:rPr>
             <w:rStyle w:val="Hyperlink"/>
@@ -4696,7 +4772,7 @@
         </w:rPr>
         <w:t xml:space="preserve"> off-campus computer, please install the ISU VPN using the following link: </w:t>
       </w:r>
-      <w:hyperlink r:id="rId25" w:history="1">
+      <w:hyperlink r:id="rId26" w:history="1">
         <w:r>
           <w:rPr>
             <w:rStyle w:val="Hyperlink"/>
@@ -4705,27 +4781,7 @@
             <w:sz w:val="21"/>
             <w:szCs w:val="21"/>
           </w:rPr>
-          <w:t>Installati</w:t>
-        </w:r>
-        <w:r>
-          <w:rPr>
-            <w:rStyle w:val="Hyperlink"/>
-            <w:rFonts w:ascii="Arial" w:hAnsi="Arial" w:cs="Arial"/>
-            <w:color w:val="990000"/>
-            <w:sz w:val="21"/>
-            <w:szCs w:val="21"/>
-          </w:rPr>
-          <w:t>o</w:t>
-        </w:r>
-        <w:r>
-          <w:rPr>
-            <w:rStyle w:val="Hyperlink"/>
-            <w:rFonts w:ascii="Arial" w:hAnsi="Arial" w:cs="Arial"/>
-            <w:color w:val="990000"/>
-            <w:sz w:val="21"/>
-            <w:szCs w:val="21"/>
-          </w:rPr>
-          <w:t>n of ISU VPN</w:t>
+          <w:t>Installation of ISU VPN</w:t>
         </w:r>
       </w:hyperlink>
     </w:p>
@@ -4771,12 +4827,24 @@
         </w:rPr>
         <w:t xml:space="preserve">Please follow instruction on this page to access the HPC of Iowa state University: </w:t>
       </w:r>
-      <w:hyperlink r:id="rId26" w:history="1">
+      <w:hyperlink r:id="rId27" w:history="1">
         <w:r>
           <w:rPr>
             <w:rStyle w:val="Hyperlink"/>
           </w:rPr>
-          <w:t>https://www.hpc.iastate.edu/guides/condo-2017/access-and-login</w:t>
+          <w:t>https://www.hpc.iastate.edu/guides/con</w:t>
+        </w:r>
+        <w:r>
+          <w:rPr>
+            <w:rStyle w:val="Hyperlink"/>
+          </w:rPr>
+          <w:t>d</w:t>
+        </w:r>
+        <w:r>
+          <w:rPr>
+            <w:rStyle w:val="Hyperlink"/>
+          </w:rPr>
+          <w:t>o-2017/access-and-login</w:t>
         </w:r>
       </w:hyperlink>
       <w:r>
@@ -4826,9 +4894,10 @@
           <w:sz w:val="24"/>
           <w:szCs w:val="24"/>
         </w:rPr>
+        <w:lastRenderedPageBreak/>
         <w:t xml:space="preserve">Android Phone: </w:t>
       </w:r>
-      <w:hyperlink r:id="rId27" w:history="1">
+      <w:hyperlink r:id="rId28" w:history="1">
         <w:r>
           <w:rPr>
             <w:rStyle w:val="Hyperlink"/>
@@ -4841,7 +4910,7 @@
       <w:r>
         <w:t xml:space="preserve">Blackberry Phone: </w:t>
       </w:r>
-      <w:hyperlink r:id="rId28" w:history="1">
+      <w:hyperlink r:id="rId29" w:history="1">
         <w:r>
           <w:rPr>
             <w:rStyle w:val="Hyperlink"/>
@@ -4859,7 +4928,7 @@
       <w:r>
         <w:t xml:space="preserve">: </w:t>
       </w:r>
-      <w:hyperlink r:id="rId29" w:history="1">
+      <w:hyperlink r:id="rId30" w:history="1">
         <w:r>
           <w:rPr>
             <w:rStyle w:val="Hyperlink"/>
@@ -4872,7 +4941,7 @@
       <w:r>
         <w:t xml:space="preserve">Windows Phone: </w:t>
       </w:r>
-      <w:hyperlink r:id="rId30" w:history="1">
+      <w:hyperlink r:id="rId31" w:history="1">
         <w:r>
           <w:rPr>
             <w:rStyle w:val="Hyperlink"/>
@@ -4936,32 +5005,17 @@
       <w:r>
         <w:t xml:space="preserve"> data analysis. The computing resource is listed here: </w:t>
       </w:r>
-      <w:r>
-        <w:fldChar w:fldCharType="begin"/>
-      </w:r>
-      <w:r>
-        <w:instrText xml:space="preserve"> HYPERLINK "https://www.hpc.iastate.edu/guides/condo-2017" </w:instrText>
-      </w:r>
-      <w:r>
-        <w:fldChar w:fldCharType="separate"/>
-      </w:r>
-      <w:r>
-        <w:rPr>
-          <w:rStyle w:val="Hyperlink"/>
-        </w:rPr>
-        <w:t>https://www.hpc.iastate.edu/guides/condo-2017</w:t>
-      </w:r>
-      <w:r>
-        <w:rPr>
-          <w:rStyle w:val="Hyperlink"/>
-        </w:rPr>
-        <w:fldChar w:fldCharType="end"/>
-      </w:r>
+      <w:hyperlink r:id="rId32" w:history="1">
+        <w:r>
+          <w:rPr>
+            <w:rStyle w:val="Hyperlink"/>
+          </w:rPr>
+          <w:t>https://www.hpc.iastate.edu/guides/condo-2017</w:t>
+        </w:r>
+      </w:hyperlink>
       <w:r>
         <w:t>.</w:t>
       </w:r>
-      <w:bookmarkStart w:id="0" w:name="_GoBack"/>
-      <w:bookmarkEnd w:id="0"/>
     </w:p>
     <w:p>
       <w:pPr>
@@ -5034,7 +5088,6 @@
           <w:b/>
           <w:noProof/>
         </w:rPr>
-        <w:lastRenderedPageBreak/>
         <w:drawing>
           <wp:inline distT="0" distB="0" distL="0" distR="0">
             <wp:extent cx="3933825" cy="1828800"/>
@@ -5053,7 +5106,7 @@
                     </pic:cNvPicPr>
                   </pic:nvPicPr>
                   <pic:blipFill>
-                    <a:blip r:embed="rId31">
+                    <a:blip r:embed="rId33">
                       <a:extLst>
                         <a:ext uri="{28A0092B-C50C-407E-A947-70E740481C1C}">
                           <a14:useLocalDpi xmlns:a14="http://schemas.microsoft.com/office/drawing/2010/main" val="0"/>
@@ -5177,6 +5230,7 @@
           <w:b/>
           <w:noProof/>
         </w:rPr>
+        <w:lastRenderedPageBreak/>
         <w:drawing>
           <wp:inline distT="0" distB="0" distL="0" distR="0">
             <wp:extent cx="5486400" cy="3338195"/>
@@ -5195,7 +5249,7 @@
                     </pic:cNvPicPr>
                   </pic:nvPicPr>
                   <pic:blipFill>
-                    <a:blip r:embed="rId32">
+                    <a:blip r:embed="rId34">
                       <a:extLst>
                         <a:ext uri="{28A0092B-C50C-407E-A947-70E740481C1C}">
                           <a14:useLocalDpi xmlns:a14="http://schemas.microsoft.com/office/drawing/2010/main" val="0"/>
@@ -5303,7 +5357,6 @@
         <w:rPr>
           <w:noProof/>
         </w:rPr>
-        <w:lastRenderedPageBreak/>
         <w:drawing>
           <wp:anchor distT="0" distB="0" distL="114300" distR="114300" simplePos="0" relativeHeight="251658240" behindDoc="1" locked="0" layoutInCell="1" allowOverlap="1" wp14:anchorId="2A56D821" wp14:editId="60AE3A4F">
             <wp:simplePos x="0" y="0"/>
@@ -5338,7 +5391,7 @@
                     </pic:cNvPicPr>
                   </pic:nvPicPr>
                   <pic:blipFill>
-                    <a:blip r:embed="rId33">
+                    <a:blip r:embed="rId35">
                       <a:extLst>
                         <a:ext uri="{28A0092B-C50C-407E-A947-70E740481C1C}">
                           <a14:useLocalDpi xmlns:a14="http://schemas.microsoft.com/office/drawing/2010/main" val="0"/>
@@ -5391,6 +5444,7 @@
         <w:rPr>
           <w:noProof/>
         </w:rPr>
+        <w:lastRenderedPageBreak/>
         <w:drawing>
           <wp:anchor distT="0" distB="0" distL="114300" distR="114300" simplePos="0" relativeHeight="251659264" behindDoc="1" locked="0" layoutInCell="1" allowOverlap="1" wp14:anchorId="40E9ABDD" wp14:editId="5F7321EA">
             <wp:simplePos x="0" y="0"/>
@@ -5425,7 +5479,7 @@
                     </pic:cNvPicPr>
                   </pic:nvPicPr>
                   <pic:blipFill>
-                    <a:blip r:embed="rId34">
+                    <a:blip r:embed="rId36">
                       <a:extLst>
                         <a:ext uri="{28A0092B-C50C-407E-A947-70E740481C1C}">
                           <a14:useLocalDpi xmlns:a14="http://schemas.microsoft.com/office/drawing/2010/main" val="0"/>
@@ -5494,7 +5548,6 @@
         <w:rPr>
           <w:noProof/>
         </w:rPr>
-        <w:lastRenderedPageBreak/>
         <w:drawing>
           <wp:inline distT="0" distB="0" distL="0" distR="0" wp14:anchorId="08A51641" wp14:editId="4053674C">
             <wp:extent cx="5486400" cy="3084830"/>
@@ -5511,7 +5564,7 @@
                     <pic:cNvPicPr/>
                   </pic:nvPicPr>
                   <pic:blipFill>
-                    <a:blip r:embed="rId35"/>
+                    <a:blip r:embed="rId37"/>
                     <a:stretch>
                       <a:fillRect/>
                     </a:stretch>
@@ -5558,6 +5611,7 @@
         <w:rPr>
           <w:noProof/>
         </w:rPr>
+        <w:lastRenderedPageBreak/>
         <w:drawing>
           <wp:inline distT="0" distB="0" distL="0" distR="0">
             <wp:extent cx="5486400" cy="3226435"/>
@@ -5576,7 +5630,7 @@
                     </pic:cNvPicPr>
                   </pic:nvPicPr>
                   <pic:blipFill>
-                    <a:blip r:embed="rId36">
+                    <a:blip r:embed="rId38">
                       <a:extLst>
                         <a:ext uri="{28A0092B-C50C-407E-A947-70E740481C1C}">
                           <a14:useLocalDpi xmlns:a14="http://schemas.microsoft.com/office/drawing/2010/main" val="0"/>
@@ -5648,7 +5702,7 @@
                     </pic:cNvPicPr>
                   </pic:nvPicPr>
                   <pic:blipFill>
-                    <a:blip r:embed="rId37">
+                    <a:blip r:embed="rId39">
                       <a:extLst>
                         <a:ext uri="{28A0092B-C50C-407E-A947-70E740481C1C}">
                           <a14:useLocalDpi xmlns:a14="http://schemas.microsoft.com/office/drawing/2010/main" val="0"/>
@@ -5706,6 +5760,157 @@
         <w:t>.</w:t>
       </w:r>
     </w:p>
+    <w:p/>
+    <w:p>
+      <w:pPr>
+        <w:rPr>
+          <w:sz w:val="24"/>
+          <w:szCs w:val="24"/>
+        </w:rPr>
+      </w:pPr>
+      <w:r>
+        <w:rPr>
+          <w:sz w:val="24"/>
+          <w:szCs w:val="24"/>
+        </w:rPr>
+        <w:t xml:space="preserve">If you have problems in installing those R packages in your own computers, </w:t>
+      </w:r>
+      <w:proofErr w:type="gramStart"/>
+      <w:r>
+        <w:rPr>
+          <w:b/>
+          <w:sz w:val="24"/>
+          <w:szCs w:val="24"/>
+        </w:rPr>
+        <w:t>You</w:t>
+      </w:r>
+      <w:proofErr w:type="gramEnd"/>
+      <w:r>
+        <w:rPr>
+          <w:b/>
+          <w:sz w:val="24"/>
+          <w:szCs w:val="24"/>
+        </w:rPr>
+        <w:t xml:space="preserve"> </w:t>
+      </w:r>
+      <w:r>
+        <w:rPr>
+          <w:b/>
+          <w:sz w:val="28"/>
+          <w:szCs w:val="28"/>
+        </w:rPr>
+        <w:t>can use the R and R packages I have installed on the condo HPC</w:t>
+      </w:r>
+      <w:r>
+        <w:rPr>
+          <w:sz w:val="28"/>
+          <w:szCs w:val="28"/>
+        </w:rPr>
+        <w:t xml:space="preserve"> </w:t>
+      </w:r>
+      <w:r>
+        <w:rPr>
+          <w:sz w:val="24"/>
+          <w:szCs w:val="24"/>
+        </w:rPr>
+        <w:t>during the workshop, though you have to eventually get R and its packages installed in your own computer in the future if you need R for your work.</w:t>
+      </w:r>
+    </w:p>
+    <w:p>
+      <w:pPr>
+        <w:rPr>
+          <w:sz w:val="24"/>
+          <w:szCs w:val="24"/>
+        </w:rPr>
+      </w:pPr>
+    </w:p>
+    <w:p>
+      <w:pPr>
+        <w:rPr>
+          <w:sz w:val="24"/>
+          <w:szCs w:val="24"/>
+        </w:rPr>
+      </w:pPr>
+      <w:r>
+        <w:rPr>
+          <w:sz w:val="24"/>
+          <w:szCs w:val="24"/>
+        </w:rPr>
+        <w:t xml:space="preserve">To use that, please log in your account </w:t>
+      </w:r>
+      <w:proofErr w:type="gramStart"/>
+      <w:r>
+        <w:rPr>
+          <w:sz w:val="24"/>
+          <w:szCs w:val="24"/>
+        </w:rPr>
+        <w:t>on  &lt;</w:t>
+      </w:r>
+      <w:proofErr w:type="gramEnd"/>
+      <w:r>
+        <w:rPr>
+          <w:sz w:val="24"/>
+          <w:szCs w:val="24"/>
+        </w:rPr>
+        <w:t xml:space="preserve">ISU </w:t>
+      </w:r>
+      <w:proofErr w:type="spellStart"/>
+      <w:r>
+        <w:rPr>
+          <w:sz w:val="24"/>
+          <w:szCs w:val="24"/>
+        </w:rPr>
+        <w:t>NetID</w:t>
+      </w:r>
+      <w:proofErr w:type="spellEnd"/>
+      <w:r>
+        <w:rPr>
+          <w:sz w:val="24"/>
+          <w:szCs w:val="24"/>
+        </w:rPr>
+        <w:t xml:space="preserve">&gt;@condo2017.its.iastate.edu. And use “vi” to open the shell configuration </w:t>
+      </w:r>
+      <w:proofErr w:type="gramStart"/>
+      <w:r>
+        <w:rPr>
+          <w:sz w:val="24"/>
+          <w:szCs w:val="24"/>
+        </w:rPr>
+        <w:t>file  “</w:t>
+      </w:r>
+      <w:proofErr w:type="gramEnd"/>
+      <w:r>
+        <w:rPr>
+          <w:sz w:val="24"/>
+          <w:szCs w:val="24"/>
+        </w:rPr>
+        <w:t>.</w:t>
+      </w:r>
+      <w:proofErr w:type="spellStart"/>
+      <w:r>
+        <w:rPr>
+          <w:sz w:val="24"/>
+          <w:szCs w:val="24"/>
+        </w:rPr>
+        <w:t>bash_profile</w:t>
+      </w:r>
+      <w:proofErr w:type="spellEnd"/>
+      <w:r>
+        <w:rPr>
+          <w:sz w:val="24"/>
+          <w:szCs w:val="24"/>
+        </w:rPr>
+        <w:t>” as follows:</w:t>
+      </w:r>
+    </w:p>
+    <w:p>
+      <w:pPr>
+        <w:rPr>
+          <w:sz w:val="24"/>
+          <w:szCs w:val="24"/>
+        </w:rPr>
+      </w:pPr>
+    </w:p>
     <w:p>
       <w:pPr>
         <w:pStyle w:val="ListParagraph"/>
@@ -5734,7 +5939,7 @@
                     </pic:cNvPicPr>
                   </pic:nvPicPr>
                   <pic:blipFill>
-                    <a:blip r:embed="rId38">
+                    <a:blip r:embed="rId40">
                       <a:extLst>
                         <a:ext uri="{28A0092B-C50C-407E-A947-70E740481C1C}">
                           <a14:useLocalDpi xmlns:a14="http://schemas.microsoft.com/office/drawing/2010/main" val="0"/>
@@ -6025,27 +6230,1553 @@
           <w:sz w:val="20"/>
           <w:szCs w:val="20"/>
         </w:rPr>
-        <w:t>Thanks,</w:t>
-      </w:r>
-    </w:p>
-    <w:p>
-      <w:proofErr w:type="spellStart"/>
-      <w:r>
+        <w:t>Storage Space for attendants:</w:t>
+      </w:r>
+    </w:p>
+    <w:p>
+      <w:pPr>
+        <w:shd w:val="clear" w:color="auto" w:fill="FFFFFF"/>
+        <w:spacing w:after="0" w:line="240" w:lineRule="auto"/>
+        <w:rPr>
+          <w:rFonts w:ascii="Times New Roman" w:eastAsia="Times New Roman" w:hAnsi="Times New Roman" w:cs="Times New Roman"/>
+          <w:color w:val="222222"/>
+          <w:sz w:val="24"/>
+          <w:szCs w:val="24"/>
+        </w:rPr>
+      </w:pPr>
+      <w:r>
+        <w:rPr>
+          <w:rFonts w:ascii="Calibri" w:eastAsia="Times New Roman" w:hAnsi="Calibri" w:cs="Calibri"/>
+          <w:color w:val="1F497D"/>
+        </w:rPr>
+        <w:t>Large temporary space /</w:t>
+      </w:r>
+      <w:proofErr w:type="spellStart"/>
+      <w:r>
+        <w:rPr>
+          <w:rFonts w:ascii="Calibri" w:eastAsia="Times New Roman" w:hAnsi="Calibri" w:cs="Calibri"/>
+          <w:color w:val="1F497D"/>
+        </w:rPr>
+        <w:t>freetmp</w:t>
+      </w:r>
+      <w:proofErr w:type="spellEnd"/>
+      <w:r>
+        <w:rPr>
+          <w:rFonts w:ascii="Calibri" w:eastAsia="Times New Roman" w:hAnsi="Calibri" w:cs="Calibri"/>
+          <w:color w:val="1F497D"/>
+        </w:rPr>
+        <w:t xml:space="preserve"> </w:t>
+      </w:r>
+      <w:proofErr w:type="gramStart"/>
+      <w:r>
+        <w:rPr>
+          <w:rFonts w:ascii="Calibri" w:eastAsia="Times New Roman" w:hAnsi="Calibri" w:cs="Calibri"/>
+          <w:color w:val="1F497D"/>
+        </w:rPr>
+        <w:t>is</w:t>
+      </w:r>
+      <w:proofErr w:type="gramEnd"/>
+      <w:r>
+        <w:rPr>
+          <w:rFonts w:ascii="Calibri" w:eastAsia="Times New Roman" w:hAnsi="Calibri" w:cs="Calibri"/>
+          <w:color w:val="1F497D"/>
+        </w:rPr>
+        <w:t xml:space="preserve"> mounted on free nodes and on </w:t>
+      </w:r>
+      <w:proofErr w:type="spellStart"/>
+      <w:r>
+        <w:rPr>
+          <w:rFonts w:ascii="Calibri" w:eastAsia="Times New Roman" w:hAnsi="Calibri" w:cs="Calibri"/>
+          <w:color w:val="1F497D"/>
+        </w:rPr>
+        <w:t>condodtn</w:t>
+      </w:r>
+      <w:proofErr w:type="spellEnd"/>
+      <w:r>
+        <w:rPr>
+          <w:rFonts w:ascii="Calibri" w:eastAsia="Times New Roman" w:hAnsi="Calibri" w:cs="Calibri"/>
+          <w:color w:val="1F497D"/>
+        </w:rPr>
+        <w:t xml:space="preserve"> (it’s not mounted on condo login node). Users should </w:t>
+      </w:r>
+      <w:r>
+        <w:rPr>
+          <w:rFonts w:ascii="Calibri" w:eastAsia="Times New Roman" w:hAnsi="Calibri" w:cs="Calibri"/>
+          <w:b/>
+          <w:color w:val="1F497D"/>
+        </w:rPr>
+        <w:t>use /</w:t>
+      </w:r>
+      <w:proofErr w:type="spellStart"/>
+      <w:r>
+        <w:rPr>
+          <w:rFonts w:ascii="Calibri" w:eastAsia="Times New Roman" w:hAnsi="Calibri" w:cs="Calibri"/>
+          <w:b/>
+          <w:color w:val="1F497D"/>
+        </w:rPr>
+        <w:t>freetmp</w:t>
+      </w:r>
+      <w:proofErr w:type="spellEnd"/>
+      <w:r>
+        <w:rPr>
+          <w:rFonts w:ascii="Calibri" w:eastAsia="Times New Roman" w:hAnsi="Calibri" w:cs="Calibri"/>
+          <w:b/>
+          <w:color w:val="1F497D"/>
+        </w:rPr>
+        <w:t>/</w:t>
+      </w:r>
+      <w:proofErr w:type="spellStart"/>
+      <w:r>
+        <w:rPr>
+          <w:rFonts w:ascii="Calibri" w:eastAsia="Times New Roman" w:hAnsi="Calibri" w:cs="Calibri"/>
+          <w:b/>
+          <w:color w:val="1F497D"/>
+        </w:rPr>
+        <w:t>cktuggle</w:t>
+      </w:r>
+      <w:proofErr w:type="spellEnd"/>
+      <w:r>
+        <w:rPr>
+          <w:rFonts w:ascii="Calibri" w:eastAsia="Times New Roman" w:hAnsi="Calibri" w:cs="Calibri"/>
+          <w:b/>
+          <w:color w:val="1F497D"/>
+        </w:rPr>
+        <w:t>-free</w:t>
+      </w:r>
+      <w:r>
+        <w:rPr>
+          <w:rFonts w:ascii="Calibri" w:eastAsia="Times New Roman" w:hAnsi="Calibri" w:cs="Calibri"/>
+          <w:color w:val="1F497D"/>
+        </w:rPr>
+        <w:t xml:space="preserve">. They can </w:t>
+      </w:r>
+      <w:proofErr w:type="spellStart"/>
+      <w:proofErr w:type="gramStart"/>
+      <w:r>
+        <w:rPr>
+          <w:rFonts w:ascii="Calibri" w:eastAsia="Times New Roman" w:hAnsi="Calibri" w:cs="Calibri"/>
+          <w:b/>
+          <w:color w:val="1F497D"/>
+        </w:rPr>
+        <w:t>ssh</w:t>
+      </w:r>
+      <w:proofErr w:type="spellEnd"/>
+      <w:proofErr w:type="gramEnd"/>
+      <w:r>
+        <w:rPr>
+          <w:rFonts w:ascii="Calibri" w:eastAsia="Times New Roman" w:hAnsi="Calibri" w:cs="Calibri"/>
+          <w:b/>
+          <w:color w:val="1F497D"/>
+        </w:rPr>
+        <w:t xml:space="preserve"> to </w:t>
+      </w:r>
+      <w:proofErr w:type="spellStart"/>
+      <w:r>
+        <w:rPr>
+          <w:rFonts w:ascii="Calibri" w:eastAsia="Times New Roman" w:hAnsi="Calibri" w:cs="Calibri"/>
+          <w:b/>
+          <w:color w:val="1F497D"/>
+        </w:rPr>
+        <w:t>condodtn</w:t>
+      </w:r>
+      <w:proofErr w:type="spellEnd"/>
+      <w:r>
+        <w:rPr>
+          <w:rFonts w:ascii="Calibri" w:eastAsia="Times New Roman" w:hAnsi="Calibri" w:cs="Calibri"/>
+          <w:b/>
+          <w:color w:val="1F497D"/>
+        </w:rPr>
+        <w:t xml:space="preserve"> from condo login node</w:t>
+      </w:r>
+      <w:r>
+        <w:rPr>
+          <w:rFonts w:ascii="Calibri" w:eastAsia="Times New Roman" w:hAnsi="Calibri" w:cs="Calibri"/>
+          <w:color w:val="1F497D"/>
+        </w:rPr>
+        <w:t>.</w:t>
+      </w:r>
+    </w:p>
+    <w:p>
+      <w:pPr>
         <w:rPr>
           <w:rFonts w:ascii="Consolas" w:eastAsia="Times New Roman" w:hAnsi="Consolas" w:cs="Courier New"/>
           <w:color w:val="000000"/>
           <w:sz w:val="20"/>
           <w:szCs w:val="20"/>
         </w:rPr>
-        <w:t>Haibo</w:t>
-      </w:r>
-      <w:proofErr w:type="spellEnd"/>
-    </w:p>
-    <w:p>
-      <w:r>
+      </w:pPr>
+    </w:p>
+    <w:p>
+      <w:pPr>
+        <w:rPr>
+          <w:rFonts w:ascii="Consolas" w:eastAsia="Times New Roman" w:hAnsi="Consolas" w:cs="Courier New"/>
+          <w:color w:val="000000"/>
+          <w:sz w:val="20"/>
+          <w:szCs w:val="20"/>
+        </w:rPr>
+      </w:pPr>
+      <w:bookmarkStart w:id="0" w:name="_GoBack"/>
+      <w:bookmarkEnd w:id="0"/>
+    </w:p>
+    <w:p>
+      <w:pPr>
+        <w:pStyle w:val="Heading2"/>
+        <w:shd w:val="clear" w:color="auto" w:fill="FFFFFF"/>
+        <w:spacing w:before="300" w:after="150"/>
+        <w:rPr>
+          <w:rFonts w:asciiTheme="minorHAnsi" w:hAnsiTheme="minorHAnsi" w:cstheme="minorHAnsi"/>
+          <w:b w:val="0"/>
+          <w:bCs w:val="0"/>
+          <w:color w:val="00008B"/>
+          <w:sz w:val="48"/>
+          <w:szCs w:val="48"/>
+        </w:rPr>
+      </w:pPr>
+      <w:proofErr w:type="gramStart"/>
+      <w:r>
+        <w:rPr>
+          <w:rFonts w:asciiTheme="minorHAnsi" w:hAnsiTheme="minorHAnsi" w:cstheme="minorHAnsi"/>
+          <w:b w:val="0"/>
+          <w:bCs w:val="0"/>
+          <w:color w:val="00008B"/>
+          <w:sz w:val="48"/>
+          <w:szCs w:val="48"/>
+        </w:rPr>
+        <w:lastRenderedPageBreak/>
+        <w:t>use</w:t>
+      </w:r>
+      <w:proofErr w:type="gramEnd"/>
+      <w:r>
+        <w:rPr>
+          <w:rFonts w:asciiTheme="minorHAnsi" w:hAnsiTheme="minorHAnsi" w:cstheme="minorHAnsi"/>
+          <w:b w:val="0"/>
+          <w:bCs w:val="0"/>
+          <w:color w:val="00008B"/>
+          <w:sz w:val="48"/>
+          <w:szCs w:val="48"/>
+        </w:rPr>
+        <w:t xml:space="preserve"> R and R packages in the condo cluster</w:t>
+      </w:r>
+    </w:p>
+    <w:p>
+      <w:pPr>
+        <w:pStyle w:val="NormalWeb"/>
+        <w:shd w:val="clear" w:color="auto" w:fill="FFFFFF"/>
+        <w:spacing w:before="0" w:beforeAutospacing="0" w:after="150" w:afterAutospacing="0"/>
+        <w:rPr>
+          <w:rFonts w:ascii="Arial" w:hAnsi="Arial" w:cs="Arial"/>
+          <w:color w:val="333333"/>
+          <w:sz w:val="32"/>
+          <w:szCs w:val="32"/>
+        </w:rPr>
+      </w:pPr>
+      <w:r>
+        <w:rPr>
+          <w:rFonts w:ascii="Arial" w:hAnsi="Arial" w:cs="Arial"/>
+          <w:color w:val="333333"/>
+          <w:sz w:val="32"/>
+          <w:szCs w:val="32"/>
+        </w:rPr>
+        <w:t xml:space="preserve">If you have problems in installing those R packages in your own computers, </w:t>
+      </w:r>
+      <w:r>
+        <w:rPr>
+          <w:rFonts w:ascii="Arial" w:hAnsi="Arial" w:cs="Arial"/>
+          <w:color w:val="333333"/>
+          <w:sz w:val="32"/>
+          <w:szCs w:val="32"/>
+        </w:rPr>
+        <w:t>y</w:t>
+      </w:r>
+      <w:r>
+        <w:rPr>
+          <w:rFonts w:ascii="Arial" w:hAnsi="Arial" w:cs="Arial"/>
+          <w:color w:val="333333"/>
+          <w:sz w:val="32"/>
+          <w:szCs w:val="32"/>
+        </w:rPr>
+        <w:t>ou can use the R and R packages I have installed on the condo HPC during the workshop, though you have to eventually get R and its packages installed in your own computer in the future if you need R for your work.</w:t>
+      </w:r>
+    </w:p>
+    <w:p>
+      <w:pPr>
+        <w:pStyle w:val="NormalWeb"/>
+        <w:shd w:val="clear" w:color="auto" w:fill="FFFFFF"/>
+        <w:spacing w:before="0" w:beforeAutospacing="0" w:after="150" w:afterAutospacing="0"/>
+        <w:rPr>
+          <w:rFonts w:ascii="Arial" w:hAnsi="Arial" w:cs="Arial"/>
+          <w:color w:val="333333"/>
+          <w:sz w:val="32"/>
+          <w:szCs w:val="32"/>
+        </w:rPr>
+      </w:pPr>
+      <w:r>
+        <w:rPr>
+          <w:rFonts w:ascii="Arial" w:hAnsi="Arial" w:cs="Arial"/>
+          <w:color w:val="333333"/>
+          <w:sz w:val="32"/>
+          <w:szCs w:val="32"/>
+        </w:rPr>
+        <w:t>To use that, please log in your account on </w:t>
+      </w:r>
+      <w:r>
+        <w:rPr>
+          <w:rStyle w:val="citation"/>
+          <w:rFonts w:ascii="Arial" w:hAnsi="Arial" w:cs="Arial"/>
+          <w:color w:val="333333"/>
+          <w:sz w:val="32"/>
+          <w:szCs w:val="32"/>
+        </w:rPr>
+        <w:t>@condo2017.its.iastate.edu</w:t>
+      </w:r>
+      <w:r>
+        <w:rPr>
+          <w:rFonts w:ascii="Arial" w:hAnsi="Arial" w:cs="Arial"/>
+          <w:color w:val="333333"/>
+          <w:sz w:val="32"/>
+          <w:szCs w:val="32"/>
+        </w:rPr>
+        <w:t>. And use “vi” to open the shell configuration file “.</w:t>
+      </w:r>
+      <w:proofErr w:type="spellStart"/>
+      <w:r>
+        <w:rPr>
+          <w:rFonts w:ascii="Arial" w:hAnsi="Arial" w:cs="Arial"/>
+          <w:color w:val="333333"/>
+          <w:sz w:val="32"/>
+          <w:szCs w:val="32"/>
+        </w:rPr>
+        <w:t>bash_profile</w:t>
+      </w:r>
+      <w:proofErr w:type="spellEnd"/>
+      <w:r>
+        <w:rPr>
+          <w:rFonts w:ascii="Arial" w:hAnsi="Arial" w:cs="Arial"/>
+          <w:color w:val="333333"/>
+          <w:sz w:val="32"/>
+          <w:szCs w:val="32"/>
+        </w:rPr>
+        <w:t>” as follows:</w:t>
+      </w:r>
+    </w:p>
+    <w:p>
+      <w:pPr>
+        <w:shd w:val="clear" w:color="auto" w:fill="FFFFFF"/>
+        <w:rPr>
+          <w:rFonts w:ascii="Arial" w:hAnsi="Arial" w:cs="Arial"/>
+          <w:color w:val="333333"/>
+          <w:sz w:val="32"/>
+          <w:szCs w:val="32"/>
+        </w:rPr>
+      </w:pPr>
+      <w:r>
+        <w:rPr>
+          <w:rFonts w:ascii="Arial" w:hAnsi="Arial" w:cs="Arial"/>
+          <w:color w:val="333333"/>
+          <w:sz w:val="32"/>
+          <w:szCs w:val="32"/>
+        </w:rPr>
+        <w:t>Hide</w:t>
+      </w:r>
+    </w:p>
+    <w:p>
+      <w:pPr>
+        <w:pStyle w:val="HTMLPreformatted"/>
+        <w:pBdr>
+          <w:top w:val="single" w:sz="6" w:space="7" w:color="CCCCCC"/>
+          <w:left w:val="single" w:sz="6" w:space="7" w:color="CCCCCC"/>
+          <w:bottom w:val="single" w:sz="6" w:space="7" w:color="CCCCCC"/>
+          <w:right w:val="single" w:sz="6" w:space="7" w:color="CCCCCC"/>
+        </w:pBdr>
+        <w:shd w:val="clear" w:color="auto" w:fill="F5F5F5"/>
+        <w:wordWrap w:val="0"/>
+        <w:spacing w:after="150"/>
+        <w:rPr>
+          <w:color w:val="00008B"/>
+          <w:sz w:val="32"/>
+          <w:szCs w:val="32"/>
+        </w:rPr>
+      </w:pPr>
+      <w:proofErr w:type="gramStart"/>
+      <w:r>
+        <w:rPr>
+          <w:rStyle w:val="HTMLCode"/>
+          <w:color w:val="00008B"/>
+        </w:rPr>
+        <w:t>vi</w:t>
+      </w:r>
+      <w:proofErr w:type="gramEnd"/>
+      <w:r>
+        <w:rPr>
+          <w:rStyle w:val="HTMLCode"/>
+          <w:color w:val="00008B"/>
+        </w:rPr>
+        <w:t xml:space="preserve"> .</w:t>
+      </w:r>
+      <w:proofErr w:type="spellStart"/>
+      <w:r>
+        <w:rPr>
+          <w:rStyle w:val="HTMLCode"/>
+          <w:color w:val="00008B"/>
+        </w:rPr>
+        <w:t>bash_profile</w:t>
+      </w:r>
+      <w:proofErr w:type="spellEnd"/>
+    </w:p>
+    <w:p>
+      <w:pPr>
+        <w:pStyle w:val="NormalWeb"/>
+        <w:shd w:val="clear" w:color="auto" w:fill="FFFFFF"/>
+        <w:spacing w:before="0" w:beforeAutospacing="0" w:after="150" w:afterAutospacing="0"/>
+        <w:rPr>
+          <w:rFonts w:ascii="Arial" w:hAnsi="Arial" w:cs="Arial"/>
+          <w:color w:val="333333"/>
+          <w:sz w:val="32"/>
+          <w:szCs w:val="32"/>
+        </w:rPr>
+      </w:pPr>
+      <w:r>
+        <w:rPr>
+          <w:rFonts w:ascii="Arial" w:hAnsi="Arial" w:cs="Arial"/>
+          <w:color w:val="333333"/>
+          <w:sz w:val="32"/>
+          <w:szCs w:val="32"/>
+        </w:rPr>
+        <w:t xml:space="preserve">After open the file, hit the “I” key on your keyboard to get into “INSERT” mode and move the cursor to the end of the file and hit the “Enter” key. Then copy the following lines </w:t>
+      </w:r>
+      <w:proofErr w:type="gramStart"/>
+      <w:r>
+        <w:rPr>
+          <w:rFonts w:ascii="Arial" w:hAnsi="Arial" w:cs="Arial"/>
+          <w:color w:val="333333"/>
+          <w:sz w:val="32"/>
+          <w:szCs w:val="32"/>
+        </w:rPr>
+        <w:t>( CTRL</w:t>
+      </w:r>
+      <w:proofErr w:type="gramEnd"/>
+      <w:r>
+        <w:rPr>
+          <w:rFonts w:ascii="Arial" w:hAnsi="Arial" w:cs="Arial"/>
+          <w:color w:val="333333"/>
+          <w:sz w:val="32"/>
+          <w:szCs w:val="32"/>
+        </w:rPr>
+        <w:t xml:space="preserve"> + C for Windows, and Command + C for Mac) and paste (SHIFT + insert for Windows, and Command + V for Mac) to the line where the cursor locates.</w:t>
+      </w:r>
+    </w:p>
+    <w:p>
+      <w:pPr>
+        <w:shd w:val="clear" w:color="auto" w:fill="FFFFFF"/>
+        <w:rPr>
+          <w:rFonts w:ascii="Arial" w:hAnsi="Arial" w:cs="Arial"/>
+          <w:color w:val="333333"/>
+          <w:sz w:val="32"/>
+          <w:szCs w:val="32"/>
+        </w:rPr>
+      </w:pPr>
+      <w:r>
+        <w:rPr>
+          <w:rFonts w:ascii="Arial" w:hAnsi="Arial" w:cs="Arial"/>
+          <w:color w:val="333333"/>
+          <w:sz w:val="32"/>
+          <w:szCs w:val="32"/>
+        </w:rPr>
+        <w:t>Hide</w:t>
+      </w:r>
+    </w:p>
+    <w:p>
+      <w:pPr>
+        <w:pStyle w:val="HTMLPreformatted"/>
+        <w:pBdr>
+          <w:top w:val="single" w:sz="6" w:space="7" w:color="CCCCCC"/>
+          <w:left w:val="single" w:sz="6" w:space="7" w:color="CCCCCC"/>
+          <w:bottom w:val="single" w:sz="6" w:space="7" w:color="CCCCCC"/>
+          <w:right w:val="single" w:sz="6" w:space="7" w:color="CCCCCC"/>
+        </w:pBdr>
+        <w:shd w:val="clear" w:color="auto" w:fill="F5F5F5"/>
+        <w:wordWrap w:val="0"/>
+        <w:spacing w:after="150"/>
+        <w:rPr>
+          <w:rStyle w:val="HTMLCode"/>
+          <w:color w:val="00008B"/>
+        </w:rPr>
+      </w:pPr>
+      <w:r>
+        <w:rPr>
+          <w:rStyle w:val="hljs-comment"/>
+          <w:color w:val="4C886B"/>
+        </w:rPr>
+        <w:t># User specific environment and startup programs</w:t>
+      </w:r>
+    </w:p>
+    <w:p>
+      <w:pPr>
+        <w:pStyle w:val="HTMLPreformatted"/>
+        <w:pBdr>
+          <w:top w:val="single" w:sz="6" w:space="7" w:color="CCCCCC"/>
+          <w:left w:val="single" w:sz="6" w:space="7" w:color="CCCCCC"/>
+          <w:bottom w:val="single" w:sz="6" w:space="7" w:color="CCCCCC"/>
+          <w:right w:val="single" w:sz="6" w:space="7" w:color="CCCCCC"/>
+        </w:pBdr>
+        <w:shd w:val="clear" w:color="auto" w:fill="F5F5F5"/>
+        <w:wordWrap w:val="0"/>
+        <w:spacing w:after="150"/>
+        <w:rPr>
+          <w:rStyle w:val="HTMLCode"/>
+          <w:color w:val="00008B"/>
+        </w:rPr>
+      </w:pPr>
+      <w:proofErr w:type="gramStart"/>
+      <w:r>
+        <w:rPr>
+          <w:rStyle w:val="hljs-builtin"/>
+          <w:color w:val="00008B"/>
+        </w:rPr>
+        <w:t>export</w:t>
+      </w:r>
+      <w:proofErr w:type="gramEnd"/>
+      <w:r>
+        <w:rPr>
+          <w:rStyle w:val="HTMLCode"/>
+          <w:color w:val="00008B"/>
+        </w:rPr>
+        <w:t xml:space="preserve"> PATH=</w:t>
+      </w:r>
+      <w:r>
+        <w:rPr>
+          <w:rStyle w:val="hljs-variable"/>
+          <w:color w:val="00008B"/>
+        </w:rPr>
+        <w:t>$PATH</w:t>
+      </w:r>
+      <w:r>
+        <w:rPr>
+          <w:rStyle w:val="HTMLCode"/>
+          <w:color w:val="00008B"/>
+        </w:rPr>
+        <w:t>:/bin:/usr/bin/:/usr/</w:t>
+      </w:r>
+      <w:r>
+        <w:rPr>
+          <w:rStyle w:val="hljs-builtin"/>
+          <w:color w:val="00008B"/>
+        </w:rPr>
+        <w:t>local</w:t>
+      </w:r>
+      <w:r>
+        <w:rPr>
+          <w:rStyle w:val="HTMLCode"/>
+          <w:color w:val="00008B"/>
+        </w:rPr>
+        <w:t>/bin:</w:t>
+      </w:r>
+      <w:r>
+        <w:rPr>
+          <w:rStyle w:val="hljs-variable"/>
+          <w:color w:val="00008B"/>
+        </w:rPr>
+        <w:t>$HOME</w:t>
+      </w:r>
+      <w:r>
+        <w:rPr>
+          <w:rStyle w:val="HTMLCode"/>
+          <w:color w:val="00008B"/>
+        </w:rPr>
+        <w:t>/bin/:./:~/.</w:t>
+      </w:r>
+      <w:r>
+        <w:rPr>
+          <w:rStyle w:val="hljs-builtin"/>
+          <w:color w:val="00008B"/>
+        </w:rPr>
+        <w:t>local</w:t>
+      </w:r>
+      <w:r>
+        <w:rPr>
+          <w:rStyle w:val="HTMLCode"/>
+          <w:color w:val="00008B"/>
+        </w:rPr>
+        <w:t>/bin</w:t>
+      </w:r>
+    </w:p>
+    <w:p>
+      <w:pPr>
+        <w:pStyle w:val="HTMLPreformatted"/>
+        <w:pBdr>
+          <w:top w:val="single" w:sz="6" w:space="7" w:color="CCCCCC"/>
+          <w:left w:val="single" w:sz="6" w:space="7" w:color="CCCCCC"/>
+          <w:bottom w:val="single" w:sz="6" w:space="7" w:color="CCCCCC"/>
+          <w:right w:val="single" w:sz="6" w:space="7" w:color="CCCCCC"/>
+        </w:pBdr>
+        <w:shd w:val="clear" w:color="auto" w:fill="F5F5F5"/>
+        <w:wordWrap w:val="0"/>
+        <w:spacing w:after="150"/>
+        <w:rPr>
+          <w:rStyle w:val="HTMLCode"/>
+          <w:color w:val="00008B"/>
+        </w:rPr>
+      </w:pPr>
+    </w:p>
+    <w:p>
+      <w:pPr>
+        <w:pStyle w:val="HTMLPreformatted"/>
+        <w:pBdr>
+          <w:top w:val="single" w:sz="6" w:space="7" w:color="CCCCCC"/>
+          <w:left w:val="single" w:sz="6" w:space="7" w:color="CCCCCC"/>
+          <w:bottom w:val="single" w:sz="6" w:space="7" w:color="CCCCCC"/>
+          <w:right w:val="single" w:sz="6" w:space="7" w:color="CCCCCC"/>
+        </w:pBdr>
+        <w:shd w:val="clear" w:color="auto" w:fill="F5F5F5"/>
+        <w:wordWrap w:val="0"/>
+        <w:spacing w:after="150"/>
+        <w:rPr>
+          <w:rStyle w:val="HTMLCode"/>
+          <w:color w:val="00008B"/>
+        </w:rPr>
+      </w:pPr>
+      <w:r>
+        <w:rPr>
+          <w:rStyle w:val="hljs-comment"/>
+          <w:color w:val="4C886B"/>
+        </w:rPr>
+        <w:t xml:space="preserve">### </w:t>
+      </w:r>
+      <w:proofErr w:type="gramStart"/>
+      <w:r>
+        <w:rPr>
+          <w:rStyle w:val="hljs-comment"/>
+          <w:color w:val="4C886B"/>
+        </w:rPr>
+        <w:t>alias</w:t>
+      </w:r>
+      <w:proofErr w:type="gramEnd"/>
+      <w:r>
+        <w:rPr>
+          <w:rStyle w:val="hljs-comment"/>
+          <w:color w:val="4C886B"/>
+        </w:rPr>
+        <w:t xml:space="preserve"> to avoid mess up files</w:t>
+      </w:r>
+    </w:p>
+    <w:p>
+      <w:pPr>
+        <w:pStyle w:val="HTMLPreformatted"/>
+        <w:pBdr>
+          <w:top w:val="single" w:sz="6" w:space="7" w:color="CCCCCC"/>
+          <w:left w:val="single" w:sz="6" w:space="7" w:color="CCCCCC"/>
+          <w:bottom w:val="single" w:sz="6" w:space="7" w:color="CCCCCC"/>
+          <w:right w:val="single" w:sz="6" w:space="7" w:color="CCCCCC"/>
+        </w:pBdr>
+        <w:shd w:val="clear" w:color="auto" w:fill="F5F5F5"/>
+        <w:wordWrap w:val="0"/>
+        <w:spacing w:after="150"/>
+        <w:rPr>
+          <w:rStyle w:val="HTMLCode"/>
+          <w:color w:val="00008B"/>
+        </w:rPr>
+      </w:pPr>
+      <w:proofErr w:type="gramStart"/>
+      <w:r>
+        <w:rPr>
+          <w:rStyle w:val="hljs-builtin"/>
+          <w:color w:val="00008B"/>
+        </w:rPr>
+        <w:t>alias</w:t>
+      </w:r>
+      <w:proofErr w:type="gramEnd"/>
+      <w:r>
+        <w:rPr>
+          <w:rStyle w:val="HTMLCode"/>
+          <w:color w:val="00008B"/>
+        </w:rPr>
         <w:t xml:space="preserve"> </w:t>
       </w:r>
-    </w:p>
+      <w:proofErr w:type="spellStart"/>
+      <w:r>
+        <w:rPr>
+          <w:rStyle w:val="HTMLCode"/>
+          <w:color w:val="00008B"/>
+        </w:rPr>
+        <w:t>rm</w:t>
+      </w:r>
+      <w:proofErr w:type="spellEnd"/>
+      <w:r>
+        <w:rPr>
+          <w:rStyle w:val="HTMLCode"/>
+          <w:color w:val="00008B"/>
+        </w:rPr>
+        <w:t>=</w:t>
+      </w:r>
+      <w:r>
+        <w:rPr>
+          <w:rStyle w:val="hljs-string"/>
+          <w:color w:val="036A07"/>
+        </w:rPr>
+        <w:t>'</w:t>
+      </w:r>
+      <w:proofErr w:type="spellStart"/>
+      <w:r>
+        <w:rPr>
+          <w:rStyle w:val="hljs-string"/>
+          <w:color w:val="036A07"/>
+        </w:rPr>
+        <w:t>rm</w:t>
+      </w:r>
+      <w:proofErr w:type="spellEnd"/>
+      <w:r>
+        <w:rPr>
+          <w:rStyle w:val="hljs-string"/>
+          <w:color w:val="036A07"/>
+        </w:rPr>
+        <w:t xml:space="preserve"> -i'</w:t>
+      </w:r>
+    </w:p>
+    <w:p>
+      <w:pPr>
+        <w:pStyle w:val="HTMLPreformatted"/>
+        <w:pBdr>
+          <w:top w:val="single" w:sz="6" w:space="7" w:color="CCCCCC"/>
+          <w:left w:val="single" w:sz="6" w:space="7" w:color="CCCCCC"/>
+          <w:bottom w:val="single" w:sz="6" w:space="7" w:color="CCCCCC"/>
+          <w:right w:val="single" w:sz="6" w:space="7" w:color="CCCCCC"/>
+        </w:pBdr>
+        <w:shd w:val="clear" w:color="auto" w:fill="F5F5F5"/>
+        <w:wordWrap w:val="0"/>
+        <w:spacing w:after="150"/>
+        <w:rPr>
+          <w:rStyle w:val="HTMLCode"/>
+          <w:color w:val="00008B"/>
+        </w:rPr>
+      </w:pPr>
+      <w:proofErr w:type="gramStart"/>
+      <w:r>
+        <w:rPr>
+          <w:rStyle w:val="hljs-builtin"/>
+          <w:color w:val="00008B"/>
+        </w:rPr>
+        <w:t>alias</w:t>
+      </w:r>
+      <w:proofErr w:type="gramEnd"/>
+      <w:r>
+        <w:rPr>
+          <w:rStyle w:val="HTMLCode"/>
+          <w:color w:val="00008B"/>
+        </w:rPr>
+        <w:t xml:space="preserve"> </w:t>
+      </w:r>
+      <w:proofErr w:type="spellStart"/>
+      <w:r>
+        <w:rPr>
+          <w:rStyle w:val="HTMLCode"/>
+          <w:color w:val="00008B"/>
+        </w:rPr>
+        <w:t>cp</w:t>
+      </w:r>
+      <w:proofErr w:type="spellEnd"/>
+      <w:r>
+        <w:rPr>
+          <w:rStyle w:val="HTMLCode"/>
+          <w:color w:val="00008B"/>
+        </w:rPr>
+        <w:t>=</w:t>
+      </w:r>
+      <w:r>
+        <w:rPr>
+          <w:rStyle w:val="hljs-string"/>
+          <w:color w:val="036A07"/>
+        </w:rPr>
+        <w:t>'</w:t>
+      </w:r>
+      <w:proofErr w:type="spellStart"/>
+      <w:r>
+        <w:rPr>
+          <w:rStyle w:val="hljs-string"/>
+          <w:color w:val="036A07"/>
+        </w:rPr>
+        <w:t>cp</w:t>
+      </w:r>
+      <w:proofErr w:type="spellEnd"/>
+      <w:r>
+        <w:rPr>
+          <w:rStyle w:val="hljs-string"/>
+          <w:color w:val="036A07"/>
+        </w:rPr>
+        <w:t xml:space="preserve"> -i'</w:t>
+      </w:r>
+    </w:p>
+    <w:p>
+      <w:pPr>
+        <w:pStyle w:val="HTMLPreformatted"/>
+        <w:pBdr>
+          <w:top w:val="single" w:sz="6" w:space="7" w:color="CCCCCC"/>
+          <w:left w:val="single" w:sz="6" w:space="7" w:color="CCCCCC"/>
+          <w:bottom w:val="single" w:sz="6" w:space="7" w:color="CCCCCC"/>
+          <w:right w:val="single" w:sz="6" w:space="7" w:color="CCCCCC"/>
+        </w:pBdr>
+        <w:shd w:val="clear" w:color="auto" w:fill="F5F5F5"/>
+        <w:wordWrap w:val="0"/>
+        <w:spacing w:after="150"/>
+        <w:rPr>
+          <w:rStyle w:val="HTMLCode"/>
+          <w:color w:val="00008B"/>
+        </w:rPr>
+      </w:pPr>
+      <w:proofErr w:type="gramStart"/>
+      <w:r>
+        <w:rPr>
+          <w:rStyle w:val="hljs-builtin"/>
+          <w:color w:val="00008B"/>
+        </w:rPr>
+        <w:t>alias</w:t>
+      </w:r>
+      <w:proofErr w:type="gramEnd"/>
+      <w:r>
+        <w:rPr>
+          <w:rStyle w:val="HTMLCode"/>
+          <w:color w:val="00008B"/>
+        </w:rPr>
+        <w:t xml:space="preserve"> mv=</w:t>
+      </w:r>
+      <w:r>
+        <w:rPr>
+          <w:rStyle w:val="hljs-string"/>
+          <w:color w:val="036A07"/>
+        </w:rPr>
+        <w:t>'mv -i'</w:t>
+      </w:r>
+    </w:p>
+    <w:p>
+      <w:pPr>
+        <w:pStyle w:val="HTMLPreformatted"/>
+        <w:pBdr>
+          <w:top w:val="single" w:sz="6" w:space="7" w:color="CCCCCC"/>
+          <w:left w:val="single" w:sz="6" w:space="7" w:color="CCCCCC"/>
+          <w:bottom w:val="single" w:sz="6" w:space="7" w:color="CCCCCC"/>
+          <w:right w:val="single" w:sz="6" w:space="7" w:color="CCCCCC"/>
+        </w:pBdr>
+        <w:shd w:val="clear" w:color="auto" w:fill="F5F5F5"/>
+        <w:wordWrap w:val="0"/>
+        <w:spacing w:after="150"/>
+        <w:rPr>
+          <w:rStyle w:val="HTMLCode"/>
+          <w:color w:val="00008B"/>
+        </w:rPr>
+      </w:pPr>
+      <w:proofErr w:type="gramStart"/>
+      <w:r>
+        <w:rPr>
+          <w:rStyle w:val="hljs-builtin"/>
+          <w:color w:val="00008B"/>
+        </w:rPr>
+        <w:t>alias</w:t>
+      </w:r>
+      <w:proofErr w:type="gramEnd"/>
+      <w:r>
+        <w:rPr>
+          <w:rStyle w:val="HTMLCode"/>
+          <w:color w:val="00008B"/>
+        </w:rPr>
+        <w:t xml:space="preserve"> </w:t>
+      </w:r>
+      <w:proofErr w:type="spellStart"/>
+      <w:r>
+        <w:rPr>
+          <w:rStyle w:val="HTMLCode"/>
+          <w:color w:val="00008B"/>
+        </w:rPr>
+        <w:t>ll</w:t>
+      </w:r>
+      <w:proofErr w:type="spellEnd"/>
+      <w:r>
+        <w:rPr>
+          <w:rStyle w:val="HTMLCode"/>
+          <w:color w:val="00008B"/>
+        </w:rPr>
+        <w:t>=</w:t>
+      </w:r>
+      <w:r>
+        <w:rPr>
+          <w:rStyle w:val="hljs-string"/>
+          <w:color w:val="036A07"/>
+        </w:rPr>
+        <w:t>'</w:t>
+      </w:r>
+      <w:proofErr w:type="spellStart"/>
+      <w:r>
+        <w:rPr>
+          <w:rStyle w:val="hljs-string"/>
+          <w:color w:val="036A07"/>
+        </w:rPr>
+        <w:t>ls</w:t>
+      </w:r>
+      <w:proofErr w:type="spellEnd"/>
+      <w:r>
+        <w:rPr>
+          <w:rStyle w:val="hljs-string"/>
+          <w:color w:val="036A07"/>
+        </w:rPr>
+        <w:t xml:space="preserve"> -l'</w:t>
+      </w:r>
+    </w:p>
+    <w:p>
+      <w:pPr>
+        <w:pStyle w:val="HTMLPreformatted"/>
+        <w:pBdr>
+          <w:top w:val="single" w:sz="6" w:space="7" w:color="CCCCCC"/>
+          <w:left w:val="single" w:sz="6" w:space="7" w:color="CCCCCC"/>
+          <w:bottom w:val="single" w:sz="6" w:space="7" w:color="CCCCCC"/>
+          <w:right w:val="single" w:sz="6" w:space="7" w:color="CCCCCC"/>
+        </w:pBdr>
+        <w:shd w:val="clear" w:color="auto" w:fill="F5F5F5"/>
+        <w:wordWrap w:val="0"/>
+        <w:spacing w:after="150"/>
+        <w:rPr>
+          <w:rStyle w:val="HTMLCode"/>
+          <w:color w:val="00008B"/>
+        </w:rPr>
+      </w:pPr>
+      <w:proofErr w:type="gramStart"/>
+      <w:r>
+        <w:rPr>
+          <w:rStyle w:val="hljs-builtin"/>
+          <w:color w:val="00008B"/>
+        </w:rPr>
+        <w:t>set</w:t>
+      </w:r>
+      <w:proofErr w:type="gramEnd"/>
+      <w:r>
+        <w:rPr>
+          <w:rStyle w:val="HTMLCode"/>
+          <w:color w:val="00008B"/>
+        </w:rPr>
+        <w:t xml:space="preserve"> -o </w:t>
+      </w:r>
+      <w:proofErr w:type="spellStart"/>
+      <w:r>
+        <w:rPr>
+          <w:rStyle w:val="HTMLCode"/>
+          <w:color w:val="00008B"/>
+        </w:rPr>
+        <w:t>noclobber</w:t>
+      </w:r>
+      <w:proofErr w:type="spellEnd"/>
+    </w:p>
+    <w:p>
+      <w:pPr>
+        <w:pStyle w:val="HTMLPreformatted"/>
+        <w:pBdr>
+          <w:top w:val="single" w:sz="6" w:space="7" w:color="CCCCCC"/>
+          <w:left w:val="single" w:sz="6" w:space="7" w:color="CCCCCC"/>
+          <w:bottom w:val="single" w:sz="6" w:space="7" w:color="CCCCCC"/>
+          <w:right w:val="single" w:sz="6" w:space="7" w:color="CCCCCC"/>
+        </w:pBdr>
+        <w:shd w:val="clear" w:color="auto" w:fill="F5F5F5"/>
+        <w:wordWrap w:val="0"/>
+        <w:spacing w:after="150"/>
+        <w:rPr>
+          <w:rStyle w:val="HTMLCode"/>
+          <w:color w:val="00008B"/>
+        </w:rPr>
+      </w:pPr>
+    </w:p>
+    <w:p>
+      <w:pPr>
+        <w:pStyle w:val="HTMLPreformatted"/>
+        <w:pBdr>
+          <w:top w:val="single" w:sz="6" w:space="7" w:color="CCCCCC"/>
+          <w:left w:val="single" w:sz="6" w:space="7" w:color="CCCCCC"/>
+          <w:bottom w:val="single" w:sz="6" w:space="7" w:color="CCCCCC"/>
+          <w:right w:val="single" w:sz="6" w:space="7" w:color="CCCCCC"/>
+        </w:pBdr>
+        <w:shd w:val="clear" w:color="auto" w:fill="F5F5F5"/>
+        <w:wordWrap w:val="0"/>
+        <w:spacing w:after="150"/>
+        <w:rPr>
+          <w:rStyle w:val="HTMLCode"/>
+          <w:color w:val="00008B"/>
+        </w:rPr>
+      </w:pPr>
+      <w:r>
+        <w:rPr>
+          <w:rStyle w:val="hljs-comment"/>
+          <w:color w:val="4C886B"/>
+        </w:rPr>
+        <w:t># R library path</w:t>
+      </w:r>
+    </w:p>
+    <w:p>
+      <w:pPr>
+        <w:pStyle w:val="HTMLPreformatted"/>
+        <w:pBdr>
+          <w:top w:val="single" w:sz="6" w:space="7" w:color="CCCCCC"/>
+          <w:left w:val="single" w:sz="6" w:space="7" w:color="CCCCCC"/>
+          <w:bottom w:val="single" w:sz="6" w:space="7" w:color="CCCCCC"/>
+          <w:right w:val="single" w:sz="6" w:space="7" w:color="CCCCCC"/>
+        </w:pBdr>
+        <w:shd w:val="clear" w:color="auto" w:fill="F5F5F5"/>
+        <w:wordWrap w:val="0"/>
+        <w:spacing w:after="150"/>
+        <w:rPr>
+          <w:rStyle w:val="HTMLCode"/>
+          <w:color w:val="00008B"/>
+        </w:rPr>
+      </w:pPr>
+      <w:r>
+        <w:rPr>
+          <w:rStyle w:val="HTMLCode"/>
+          <w:color w:val="00008B"/>
+        </w:rPr>
+        <w:lastRenderedPageBreak/>
+        <w:t>R_LIBS=</w:t>
+      </w:r>
+      <w:r>
+        <w:rPr>
+          <w:rStyle w:val="hljs-variable"/>
+          <w:color w:val="00008B"/>
+        </w:rPr>
+        <w:t>${R_LIBS}</w:t>
+      </w:r>
+      <w:r>
+        <w:rPr>
+          <w:rStyle w:val="HTMLCode"/>
+          <w:color w:val="00008B"/>
+        </w:rPr>
+        <w:t>:/home/</w:t>
+      </w:r>
+      <w:proofErr w:type="spellStart"/>
+      <w:r>
+        <w:rPr>
+          <w:rStyle w:val="HTMLCode"/>
+          <w:color w:val="00008B"/>
+        </w:rPr>
+        <w:t>haibol</w:t>
+      </w:r>
+      <w:proofErr w:type="spellEnd"/>
+      <w:r>
+        <w:rPr>
+          <w:rStyle w:val="HTMLCode"/>
+          <w:color w:val="00008B"/>
+        </w:rPr>
+        <w:t>/R/x86_64-pc-linux-gnu-library/3.6</w:t>
+      </w:r>
+    </w:p>
+    <w:p>
+      <w:pPr>
+        <w:pStyle w:val="HTMLPreformatted"/>
+        <w:pBdr>
+          <w:top w:val="single" w:sz="6" w:space="7" w:color="CCCCCC"/>
+          <w:left w:val="single" w:sz="6" w:space="7" w:color="CCCCCC"/>
+          <w:bottom w:val="single" w:sz="6" w:space="7" w:color="CCCCCC"/>
+          <w:right w:val="single" w:sz="6" w:space="7" w:color="CCCCCC"/>
+        </w:pBdr>
+        <w:shd w:val="clear" w:color="auto" w:fill="F5F5F5"/>
+        <w:wordWrap w:val="0"/>
+        <w:spacing w:after="150"/>
+        <w:rPr>
+          <w:rStyle w:val="HTMLCode"/>
+          <w:color w:val="00008B"/>
+        </w:rPr>
+      </w:pPr>
+    </w:p>
+    <w:p>
+      <w:pPr>
+        <w:pStyle w:val="HTMLPreformatted"/>
+        <w:pBdr>
+          <w:top w:val="single" w:sz="6" w:space="7" w:color="CCCCCC"/>
+          <w:left w:val="single" w:sz="6" w:space="7" w:color="CCCCCC"/>
+          <w:bottom w:val="single" w:sz="6" w:space="7" w:color="CCCCCC"/>
+          <w:right w:val="single" w:sz="6" w:space="7" w:color="CCCCCC"/>
+        </w:pBdr>
+        <w:shd w:val="clear" w:color="auto" w:fill="F5F5F5"/>
+        <w:wordWrap w:val="0"/>
+        <w:spacing w:after="150"/>
+        <w:rPr>
+          <w:rStyle w:val="HTMLCode"/>
+          <w:color w:val="00008B"/>
+        </w:rPr>
+      </w:pPr>
+      <w:r>
+        <w:rPr>
+          <w:rStyle w:val="hljs-comment"/>
+          <w:color w:val="4C886B"/>
+        </w:rPr>
+        <w:t>### set colorful prompt</w:t>
+      </w:r>
+    </w:p>
+    <w:p>
+      <w:pPr>
+        <w:pStyle w:val="HTMLPreformatted"/>
+        <w:pBdr>
+          <w:top w:val="single" w:sz="6" w:space="7" w:color="CCCCCC"/>
+          <w:left w:val="single" w:sz="6" w:space="7" w:color="CCCCCC"/>
+          <w:bottom w:val="single" w:sz="6" w:space="7" w:color="CCCCCC"/>
+          <w:right w:val="single" w:sz="6" w:space="7" w:color="CCCCCC"/>
+        </w:pBdr>
+        <w:shd w:val="clear" w:color="auto" w:fill="F5F5F5"/>
+        <w:wordWrap w:val="0"/>
+        <w:spacing w:after="150"/>
+        <w:rPr>
+          <w:color w:val="00008B"/>
+          <w:sz w:val="32"/>
+          <w:szCs w:val="32"/>
+        </w:rPr>
+      </w:pPr>
+      <w:proofErr w:type="gramStart"/>
+      <w:r>
+        <w:rPr>
+          <w:rStyle w:val="hljs-builtin"/>
+          <w:color w:val="00008B"/>
+        </w:rPr>
+        <w:t>export</w:t>
+      </w:r>
+      <w:proofErr w:type="gramEnd"/>
+      <w:r>
+        <w:rPr>
+          <w:rStyle w:val="HTMLCode"/>
+          <w:color w:val="00008B"/>
+        </w:rPr>
+        <w:t xml:space="preserve"> PS1=</w:t>
+      </w:r>
+      <w:r>
+        <w:rPr>
+          <w:rStyle w:val="hljs-string"/>
+          <w:color w:val="036A07"/>
+        </w:rPr>
+        <w:t>"\[\e[31;40m\][\[\e[m\]\[\e[32;40m\]\u\[\e[m\]\[\e[31;40m\]@\[\e[m\]\[\e[32;40m\]\h\[\e[m\]\[\e[31;40m\]:\[\e[m\]\[\e[32;40m\]\w\[\e[m\]\[\e[31;40m\]]\[\e[m\]\[\e[31;40m\]\\$\[\e[m\] "</w:t>
+      </w:r>
+    </w:p>
+    <w:p>
+      <w:pPr>
+        <w:pStyle w:val="NormalWeb"/>
+        <w:shd w:val="clear" w:color="auto" w:fill="FFFFFF"/>
+        <w:spacing w:before="0" w:beforeAutospacing="0" w:after="150" w:afterAutospacing="0"/>
+        <w:rPr>
+          <w:rFonts w:ascii="Arial" w:hAnsi="Arial" w:cs="Arial"/>
+          <w:color w:val="333333"/>
+          <w:sz w:val="32"/>
+          <w:szCs w:val="32"/>
+        </w:rPr>
+      </w:pPr>
+      <w:r>
+        <w:rPr>
+          <w:rFonts w:ascii="Arial" w:hAnsi="Arial" w:cs="Arial"/>
+          <w:color w:val="333333"/>
+          <w:sz w:val="32"/>
+          <w:szCs w:val="32"/>
+        </w:rPr>
+        <w:t>Then hit the “ESC”, the “:” key and type “</w:t>
+      </w:r>
+      <w:proofErr w:type="spellStart"/>
+      <w:r>
+        <w:rPr>
+          <w:rFonts w:ascii="Arial" w:hAnsi="Arial" w:cs="Arial"/>
+          <w:color w:val="333333"/>
+          <w:sz w:val="32"/>
+          <w:szCs w:val="32"/>
+        </w:rPr>
+        <w:t>wq</w:t>
+      </w:r>
+      <w:proofErr w:type="spellEnd"/>
+      <w:r>
+        <w:rPr>
+          <w:rFonts w:ascii="Arial" w:hAnsi="Arial" w:cs="Arial"/>
+          <w:color w:val="333333"/>
+          <w:sz w:val="32"/>
+          <w:szCs w:val="32"/>
+        </w:rPr>
+        <w:t>”. The modified file will have been saved.</w:t>
+      </w:r>
+    </w:p>
+    <w:p>
+      <w:pPr>
+        <w:pStyle w:val="NormalWeb"/>
+        <w:shd w:val="clear" w:color="auto" w:fill="FFFFFF"/>
+        <w:spacing w:before="0" w:beforeAutospacing="0" w:after="150" w:afterAutospacing="0"/>
+        <w:rPr>
+          <w:rFonts w:ascii="Arial" w:hAnsi="Arial" w:cs="Arial"/>
+          <w:color w:val="333333"/>
+          <w:sz w:val="32"/>
+          <w:szCs w:val="32"/>
+        </w:rPr>
+      </w:pPr>
+      <w:r>
+        <w:rPr>
+          <w:rFonts w:ascii="Arial" w:hAnsi="Arial" w:cs="Arial"/>
+          <w:color w:val="333333"/>
+          <w:sz w:val="32"/>
+          <w:szCs w:val="32"/>
+        </w:rPr>
+        <w:t>To make the modification effective, run the following command:</w:t>
+      </w:r>
+    </w:p>
+    <w:p>
+      <w:pPr>
+        <w:shd w:val="clear" w:color="auto" w:fill="FFFFFF"/>
+        <w:rPr>
+          <w:rFonts w:ascii="Arial" w:hAnsi="Arial" w:cs="Arial"/>
+          <w:color w:val="333333"/>
+          <w:sz w:val="32"/>
+          <w:szCs w:val="32"/>
+        </w:rPr>
+      </w:pPr>
+      <w:r>
+        <w:rPr>
+          <w:rFonts w:ascii="Arial" w:hAnsi="Arial" w:cs="Arial"/>
+          <w:color w:val="333333"/>
+          <w:sz w:val="32"/>
+          <w:szCs w:val="32"/>
+        </w:rPr>
+        <w:t>Hide</w:t>
+      </w:r>
+    </w:p>
+    <w:p>
+      <w:pPr>
+        <w:pStyle w:val="HTMLPreformatted"/>
+        <w:pBdr>
+          <w:top w:val="single" w:sz="6" w:space="7" w:color="CCCCCC"/>
+          <w:left w:val="single" w:sz="6" w:space="7" w:color="CCCCCC"/>
+          <w:bottom w:val="single" w:sz="6" w:space="7" w:color="CCCCCC"/>
+          <w:right w:val="single" w:sz="6" w:space="7" w:color="CCCCCC"/>
+        </w:pBdr>
+        <w:shd w:val="clear" w:color="auto" w:fill="F5F5F5"/>
+        <w:wordWrap w:val="0"/>
+        <w:spacing w:after="150"/>
+        <w:rPr>
+          <w:color w:val="00008B"/>
+          <w:sz w:val="32"/>
+          <w:szCs w:val="32"/>
+        </w:rPr>
+      </w:pPr>
+      <w:proofErr w:type="gramStart"/>
+      <w:r>
+        <w:rPr>
+          <w:rStyle w:val="hljs-builtin"/>
+          <w:color w:val="00008B"/>
+        </w:rPr>
+        <w:t>source</w:t>
+      </w:r>
+      <w:proofErr w:type="gramEnd"/>
+      <w:r>
+        <w:rPr>
+          <w:rStyle w:val="HTMLCode"/>
+          <w:color w:val="00008B"/>
+        </w:rPr>
+        <w:t xml:space="preserve"> .</w:t>
+      </w:r>
+      <w:proofErr w:type="spellStart"/>
+      <w:r>
+        <w:rPr>
+          <w:rStyle w:val="HTMLCode"/>
+          <w:color w:val="00008B"/>
+        </w:rPr>
+        <w:t>bash_profile</w:t>
+      </w:r>
+      <w:proofErr w:type="spellEnd"/>
+    </w:p>
+    <w:p>
+      <w:pPr>
+        <w:pStyle w:val="NormalWeb"/>
+        <w:shd w:val="clear" w:color="auto" w:fill="FFFFFF"/>
+        <w:spacing w:before="0" w:beforeAutospacing="0" w:after="150" w:afterAutospacing="0"/>
+        <w:rPr>
+          <w:rFonts w:ascii="Arial" w:hAnsi="Arial" w:cs="Arial"/>
+          <w:color w:val="333333"/>
+          <w:sz w:val="32"/>
+          <w:szCs w:val="32"/>
+        </w:rPr>
+      </w:pPr>
+      <w:r>
+        <w:rPr>
+          <w:rFonts w:ascii="Arial" w:hAnsi="Arial" w:cs="Arial"/>
+          <w:color w:val="333333"/>
+          <w:sz w:val="32"/>
+          <w:szCs w:val="32"/>
+        </w:rPr>
+        <w:t>No you can load the R and run R interactively, by running the following command.</w:t>
+      </w:r>
+    </w:p>
+    <w:p>
+      <w:pPr>
+        <w:shd w:val="clear" w:color="auto" w:fill="FFFFFF"/>
+        <w:rPr>
+          <w:rFonts w:ascii="Arial" w:hAnsi="Arial" w:cs="Arial"/>
+          <w:color w:val="333333"/>
+          <w:sz w:val="32"/>
+          <w:szCs w:val="32"/>
+        </w:rPr>
+      </w:pPr>
+      <w:r>
+        <w:rPr>
+          <w:rFonts w:ascii="Arial" w:hAnsi="Arial" w:cs="Arial"/>
+          <w:color w:val="333333"/>
+          <w:sz w:val="32"/>
+          <w:szCs w:val="32"/>
+        </w:rPr>
+        <w:t>Hide</w:t>
+      </w:r>
+    </w:p>
+    <w:p>
+      <w:pPr>
+        <w:pStyle w:val="HTMLPreformatted"/>
+        <w:pBdr>
+          <w:top w:val="single" w:sz="6" w:space="7" w:color="CCCCCC"/>
+          <w:left w:val="single" w:sz="6" w:space="7" w:color="CCCCCC"/>
+          <w:bottom w:val="single" w:sz="6" w:space="7" w:color="CCCCCC"/>
+          <w:right w:val="single" w:sz="6" w:space="7" w:color="CCCCCC"/>
+        </w:pBdr>
+        <w:shd w:val="clear" w:color="auto" w:fill="F5F5F5"/>
+        <w:wordWrap w:val="0"/>
+        <w:spacing w:after="150"/>
+        <w:rPr>
+          <w:rStyle w:val="HTMLCode"/>
+          <w:color w:val="00008B"/>
+        </w:rPr>
+      </w:pPr>
+      <w:r>
+        <w:rPr>
+          <w:rStyle w:val="hljs-comment"/>
+          <w:color w:val="4C886B"/>
+        </w:rPr>
+        <w:t xml:space="preserve"># </w:t>
+      </w:r>
+      <w:r>
+        <w:rPr>
+          <w:rStyle w:val="hljs-comment"/>
+          <w:color w:val="4C886B"/>
+        </w:rPr>
+        <w:t xml:space="preserve">log in </w:t>
+      </w:r>
+      <w:r>
+        <w:rPr>
+          <w:rStyle w:val="hljs-comment"/>
+          <w:color w:val="4C886B"/>
+        </w:rPr>
+        <w:t xml:space="preserve">to </w:t>
+      </w:r>
+      <w:r>
+        <w:rPr>
+          <w:rStyle w:val="hljs-comment"/>
+          <w:color w:val="4C886B"/>
+        </w:rPr>
+        <w:t>a node for interactive job running</w:t>
+      </w:r>
+    </w:p>
+    <w:p>
+      <w:pPr>
+        <w:pStyle w:val="HTMLPreformatted"/>
+        <w:pBdr>
+          <w:top w:val="single" w:sz="6" w:space="7" w:color="CCCCCC"/>
+          <w:left w:val="single" w:sz="6" w:space="7" w:color="CCCCCC"/>
+          <w:bottom w:val="single" w:sz="6" w:space="7" w:color="CCCCCC"/>
+          <w:right w:val="single" w:sz="6" w:space="7" w:color="CCCCCC"/>
+        </w:pBdr>
+        <w:shd w:val="clear" w:color="auto" w:fill="F5F5F5"/>
+        <w:wordWrap w:val="0"/>
+        <w:spacing w:after="150"/>
+        <w:rPr>
+          <w:rStyle w:val="HTMLCode"/>
+          <w:color w:val="00008B"/>
+        </w:rPr>
+      </w:pPr>
+      <w:proofErr w:type="spellStart"/>
+      <w:proofErr w:type="gramStart"/>
+      <w:r>
+        <w:rPr>
+          <w:rStyle w:val="HTMLCode"/>
+          <w:color w:val="00008B"/>
+        </w:rPr>
+        <w:t>salloc</w:t>
+      </w:r>
+      <w:proofErr w:type="spellEnd"/>
+      <w:proofErr w:type="gramEnd"/>
+      <w:r>
+        <w:rPr>
+          <w:rStyle w:val="HTMLCode"/>
+          <w:color w:val="00008B"/>
+        </w:rPr>
+        <w:t xml:space="preserve"> -N 1 -t 05:00:00</w:t>
+      </w:r>
+    </w:p>
+    <w:p>
+      <w:pPr>
+        <w:pStyle w:val="HTMLPreformatted"/>
+        <w:pBdr>
+          <w:top w:val="single" w:sz="6" w:space="7" w:color="CCCCCC"/>
+          <w:left w:val="single" w:sz="6" w:space="7" w:color="CCCCCC"/>
+          <w:bottom w:val="single" w:sz="6" w:space="7" w:color="CCCCCC"/>
+          <w:right w:val="single" w:sz="6" w:space="7" w:color="CCCCCC"/>
+        </w:pBdr>
+        <w:shd w:val="clear" w:color="auto" w:fill="F5F5F5"/>
+        <w:wordWrap w:val="0"/>
+        <w:spacing w:after="150"/>
+        <w:rPr>
+          <w:rStyle w:val="HTMLCode"/>
+          <w:color w:val="00008B"/>
+        </w:rPr>
+      </w:pPr>
+    </w:p>
+    <w:p>
+      <w:pPr>
+        <w:pStyle w:val="HTMLPreformatted"/>
+        <w:pBdr>
+          <w:top w:val="single" w:sz="6" w:space="7" w:color="CCCCCC"/>
+          <w:left w:val="single" w:sz="6" w:space="7" w:color="CCCCCC"/>
+          <w:bottom w:val="single" w:sz="6" w:space="7" w:color="CCCCCC"/>
+          <w:right w:val="single" w:sz="6" w:space="7" w:color="CCCCCC"/>
+        </w:pBdr>
+        <w:shd w:val="clear" w:color="auto" w:fill="F5F5F5"/>
+        <w:wordWrap w:val="0"/>
+        <w:spacing w:after="150"/>
+        <w:rPr>
+          <w:rStyle w:val="HTMLCode"/>
+          <w:color w:val="00008B"/>
+        </w:rPr>
+      </w:pPr>
+      <w:r>
+        <w:rPr>
+          <w:rStyle w:val="hljs-comment"/>
+          <w:color w:val="4C886B"/>
+        </w:rPr>
+        <w:t xml:space="preserve"># </w:t>
+      </w:r>
+      <w:proofErr w:type="gramStart"/>
+      <w:r>
+        <w:rPr>
+          <w:rStyle w:val="hljs-comment"/>
+          <w:color w:val="4C886B"/>
+        </w:rPr>
+        <w:t>load</w:t>
+      </w:r>
+      <w:proofErr w:type="gramEnd"/>
+      <w:r>
+        <w:rPr>
+          <w:rStyle w:val="hljs-comment"/>
+          <w:color w:val="4C886B"/>
+        </w:rPr>
+        <w:t xml:space="preserve"> R3.6.0 module</w:t>
+      </w:r>
+    </w:p>
+    <w:p>
+      <w:pPr>
+        <w:pStyle w:val="HTMLPreformatted"/>
+        <w:pBdr>
+          <w:top w:val="single" w:sz="6" w:space="7" w:color="CCCCCC"/>
+          <w:left w:val="single" w:sz="6" w:space="7" w:color="CCCCCC"/>
+          <w:bottom w:val="single" w:sz="6" w:space="7" w:color="CCCCCC"/>
+          <w:right w:val="single" w:sz="6" w:space="7" w:color="CCCCCC"/>
+        </w:pBdr>
+        <w:shd w:val="clear" w:color="auto" w:fill="F5F5F5"/>
+        <w:wordWrap w:val="0"/>
+        <w:spacing w:after="150"/>
+        <w:rPr>
+          <w:rStyle w:val="HTMLCode"/>
+          <w:color w:val="00008B"/>
+        </w:rPr>
+      </w:pPr>
+      <w:proofErr w:type="gramStart"/>
+      <w:r>
+        <w:rPr>
+          <w:rStyle w:val="HTMLCode"/>
+          <w:color w:val="00008B"/>
+        </w:rPr>
+        <w:t>module</w:t>
+      </w:r>
+      <w:proofErr w:type="gramEnd"/>
+      <w:r>
+        <w:rPr>
+          <w:rStyle w:val="HTMLCode"/>
+          <w:color w:val="00008B"/>
+        </w:rPr>
+        <w:t xml:space="preserve"> load r/3.6.0-py2-fupx2uq</w:t>
+      </w:r>
+    </w:p>
+    <w:p>
+      <w:pPr>
+        <w:pStyle w:val="HTMLPreformatted"/>
+        <w:pBdr>
+          <w:top w:val="single" w:sz="6" w:space="7" w:color="CCCCCC"/>
+          <w:left w:val="single" w:sz="6" w:space="7" w:color="CCCCCC"/>
+          <w:bottom w:val="single" w:sz="6" w:space="7" w:color="CCCCCC"/>
+          <w:right w:val="single" w:sz="6" w:space="7" w:color="CCCCCC"/>
+        </w:pBdr>
+        <w:shd w:val="clear" w:color="auto" w:fill="F5F5F5"/>
+        <w:wordWrap w:val="0"/>
+        <w:spacing w:after="150"/>
+        <w:rPr>
+          <w:rStyle w:val="HTMLCode"/>
+          <w:color w:val="00008B"/>
+        </w:rPr>
+      </w:pPr>
+    </w:p>
+    <w:p>
+      <w:pPr>
+        <w:pStyle w:val="HTMLPreformatted"/>
+        <w:pBdr>
+          <w:top w:val="single" w:sz="6" w:space="7" w:color="CCCCCC"/>
+          <w:left w:val="single" w:sz="6" w:space="7" w:color="CCCCCC"/>
+          <w:bottom w:val="single" w:sz="6" w:space="7" w:color="CCCCCC"/>
+          <w:right w:val="single" w:sz="6" w:space="7" w:color="CCCCCC"/>
+        </w:pBdr>
+        <w:shd w:val="clear" w:color="auto" w:fill="F5F5F5"/>
+        <w:wordWrap w:val="0"/>
+        <w:spacing w:after="150"/>
+        <w:rPr>
+          <w:rStyle w:val="HTMLCode"/>
+          <w:color w:val="00008B"/>
+        </w:rPr>
+      </w:pPr>
+      <w:r>
+        <w:rPr>
+          <w:rStyle w:val="hljs-comment"/>
+          <w:color w:val="4C886B"/>
+        </w:rPr>
+        <w:t xml:space="preserve"># </w:t>
+      </w:r>
+      <w:proofErr w:type="gramStart"/>
+      <w:r>
+        <w:rPr>
+          <w:rStyle w:val="hljs-comment"/>
+          <w:color w:val="4C886B"/>
+        </w:rPr>
+        <w:t>start</w:t>
+      </w:r>
+      <w:proofErr w:type="gramEnd"/>
+      <w:r>
+        <w:rPr>
+          <w:rStyle w:val="hljs-comment"/>
+          <w:color w:val="4C886B"/>
+        </w:rPr>
+        <w:t xml:space="preserve"> R</w:t>
+      </w:r>
+    </w:p>
+    <w:p>
+      <w:pPr>
+        <w:pStyle w:val="HTMLPreformatted"/>
+        <w:pBdr>
+          <w:top w:val="single" w:sz="6" w:space="7" w:color="CCCCCC"/>
+          <w:left w:val="single" w:sz="6" w:space="7" w:color="CCCCCC"/>
+          <w:bottom w:val="single" w:sz="6" w:space="7" w:color="CCCCCC"/>
+          <w:right w:val="single" w:sz="6" w:space="7" w:color="CCCCCC"/>
+        </w:pBdr>
+        <w:shd w:val="clear" w:color="auto" w:fill="F5F5F5"/>
+        <w:wordWrap w:val="0"/>
+        <w:spacing w:after="150"/>
+        <w:rPr>
+          <w:color w:val="00008B"/>
+          <w:sz w:val="32"/>
+          <w:szCs w:val="32"/>
+        </w:rPr>
+      </w:pPr>
+      <w:r>
+        <w:rPr>
+          <w:rStyle w:val="HTMLCode"/>
+          <w:color w:val="00008B"/>
+        </w:rPr>
+        <w:t>R</w:t>
+      </w:r>
+    </w:p>
+    <w:p/>
     <w:p>
       <w:pPr>
         <w:rPr>
@@ -6664,7 +8395,6 @@
   <w:style w:type="character" w:default="1" w:styleId="DefaultParagraphFont">
     <w:name w:val="Default Paragraph Font"/>
     <w:uiPriority w:val="1"/>
-    <w:semiHidden/>
     <w:unhideWhenUsed/>
   </w:style>
   <w:style w:type="table" w:default="1" w:styleId="TableNormal">
@@ -6905,6 +8635,26 @@
       <w:szCs w:val="24"/>
     </w:rPr>
   </w:style>
+  <w:style w:type="character" w:customStyle="1" w:styleId="citation">
+    <w:name w:val="citation"/>
+    <w:basedOn w:val="DefaultParagraphFont"/>
+    <w:rsid w:val="008F0998"/>
+  </w:style>
+  <w:style w:type="character" w:customStyle="1" w:styleId="hljs-comment">
+    <w:name w:val="hljs-comment"/>
+    <w:basedOn w:val="DefaultParagraphFont"/>
+    <w:rsid w:val="008F0998"/>
+  </w:style>
+  <w:style w:type="character" w:customStyle="1" w:styleId="hljs-builtin">
+    <w:name w:val="hljs-built_in"/>
+    <w:basedOn w:val="DefaultParagraphFont"/>
+    <w:rsid w:val="008F0998"/>
+  </w:style>
+  <w:style w:type="character" w:customStyle="1" w:styleId="hljs-variable">
+    <w:name w:val="hljs-variable"/>
+    <w:basedOn w:val="DefaultParagraphFont"/>
+    <w:rsid w:val="008F0998"/>
+  </w:style>
 </w:styles>
 </file>
 
@@ -7115,7 +8865,6 @@
   <w:style w:type="character" w:default="1" w:styleId="DefaultParagraphFont">
     <w:name w:val="Default Paragraph Font"/>
     <w:uiPriority w:val="1"/>
-    <w:semiHidden/>
     <w:unhideWhenUsed/>
   </w:style>
   <w:style w:type="table" w:default="1" w:styleId="TableNormal">
@@ -7355,6 +9104,26 @@
       <w:sz w:val="24"/>
       <w:szCs w:val="24"/>
     </w:rPr>
+  </w:style>
+  <w:style w:type="character" w:customStyle="1" w:styleId="citation">
+    <w:name w:val="citation"/>
+    <w:basedOn w:val="DefaultParagraphFont"/>
+    <w:rsid w:val="008F0998"/>
+  </w:style>
+  <w:style w:type="character" w:customStyle="1" w:styleId="hljs-comment">
+    <w:name w:val="hljs-comment"/>
+    <w:basedOn w:val="DefaultParagraphFont"/>
+    <w:rsid w:val="008F0998"/>
+  </w:style>
+  <w:style w:type="character" w:customStyle="1" w:styleId="hljs-builtin">
+    <w:name w:val="hljs-built_in"/>
+    <w:basedOn w:val="DefaultParagraphFont"/>
+    <w:rsid w:val="008F0998"/>
+  </w:style>
+  <w:style w:type="character" w:customStyle="1" w:styleId="hljs-variable">
+    <w:name w:val="hljs-variable"/>
+    <w:basedOn w:val="DefaultParagraphFont"/>
+    <w:rsid w:val="008F0998"/>
   </w:style>
 </w:styles>
 </file>

</xml_diff>